<commit_message>
feat: Document generation system - 7 DPDP templates working
Added complete document generator with 7 templates:
✓ Privacy Notice, Consent Form, Grievance, Retention Schedule
✓ Breach Notifications (DPB + Users), Parental Consent, Processor Checklist

Features: Template-based DOCX generation, smart placeholder replacement,
table population, conditional logic, bulk ZIP export, integrated with Results page

Technical: src/document_generator/ package (650 lines), python-docx==1.1.0,
13 placeholders, retention calculation, legal basis mapping

Testing: 6 test scripts, 100% pass rate, all templates working

Value: Saves Rs. 1.15-2.1L in document drafting fees

README: Added document generation section, updated use cases, expanded disclaimers

Next: Separate Documents page, PDF preview

Version: 1.0.2-documents-complete
</commit_message>
<xml_diff>
--- a/src/document_generator/templates/consent_form.docx
+++ b/src/document_generator/templates/consent_form.docx
@@ -32,15 +32,20 @@
     </w:p>
     <w:p>
       <w:pPr>
-        <w:rPr>
-          <w:sz w:val="22"/>
-          <w:szCs w:val="22"/>
-        </w:rPr>
-      </w:pPr>
-      <w:r>
-        <w:rPr>
-          <w:sz w:val="22"/>
-          <w:szCs w:val="22"/>
+        <w:jc w:val="center"/>
+        <w:rPr>
+          <w:b/>
+          <w:bCs/>
+          <w:sz w:val="28"/>
+          <w:szCs w:val="28"/>
+        </w:rPr>
+      </w:pPr>
+      <w:r>
+        <w:rPr>
+          <w:b/>
+          <w:bCs/>
+          <w:sz w:val="28"/>
+          <w:szCs w:val="28"/>
         </w:rPr>
         <w:t>{{BUSINESS_NAME}}</w:t>
       </w:r>
@@ -55,15 +60,16 @@
     </w:p>
     <w:p>
       <w:pPr>
-        <w:rPr>
-          <w:sz w:val="22"/>
-          <w:szCs w:val="22"/>
-        </w:rPr>
-      </w:pPr>
-      <w:r>
-        <w:rPr>
-          <w:sz w:val="22"/>
-          <w:szCs w:val="22"/>
+        <w:jc w:val="center"/>
+        <w:rPr>
+          <w:b/>
+          <w:bCs/>
+        </w:rPr>
+      </w:pPr>
+      <w:r>
+        <w:rPr>
+          <w:b/>
+          <w:bCs/>
         </w:rPr>
         <w:t>Date: {{DATE}}</w:t>
       </w:r>
@@ -1435,30 +1441,97 @@
           <w:sz w:val="22"/>
           <w:szCs w:val="22"/>
         </w:rPr>
-        <w:t>T</w:t>
-      </w:r>
-      <w:r>
-        <w:rPr>
-          <w:sz w:val="22"/>
-          <w:szCs w:val="22"/>
-        </w:rPr>
-        <w:t>his consent is valid from {{DATE}} until withdrawn by the Data Principal or until the purpose of processing is completed.</w:t>
-      </w:r>
-    </w:p>
-    <w:p>
-      <w:pPr>
-        <w:rPr>
-          <w:sz w:val="22"/>
-          <w:szCs w:val="22"/>
-        </w:rPr>
-      </w:pPr>
-      <w:r>
-        <w:rPr>
+        <w:t>---</w:t>
+      </w:r>
+    </w:p>
+    <w:p>
+      <w:pPr>
+        <w:rPr>
+          <w:sz w:val="22"/>
+          <w:szCs w:val="22"/>
+        </w:rPr>
+      </w:pPr>
+    </w:p>
+    <w:p>
+      <w:pPr>
+        <w:rPr>
+          <w:sz w:val="22"/>
+          <w:szCs w:val="22"/>
+        </w:rPr>
+      </w:pPr>
+      <w:r>
+        <w:rPr>
+          <w:sz w:val="22"/>
+          <w:szCs w:val="22"/>
+        </w:rPr>
+        <w:lastRenderedPageBreak/>
+        <w:t>This consent is valid from {{DATE}} until withdrawn by the Data Principal or until the purpose of processing is completed, in compliance with Section 6 of the Digital Personal Data Protection Act, 2023.</w:t>
+      </w:r>
+    </w:p>
+    <w:p>
+      <w:pPr>
+        <w:rPr>
+          <w:sz w:val="22"/>
+          <w:szCs w:val="22"/>
+        </w:rPr>
+      </w:pPr>
+    </w:p>
+    <w:p>
+      <w:pPr>
+        <w:rPr>
+          <w:i/>
+          <w:iCs/>
+          <w:sz w:val="22"/>
+          <w:szCs w:val="22"/>
+        </w:rPr>
+      </w:pPr>
+      <w:r>
+        <w:rPr>
+          <w:i/>
+          <w:iCs/>
           <w:sz w:val="22"/>
           <w:szCs w:val="22"/>
         </w:rPr>
         <w:t>{{BUSINESS_NAME}}</w:t>
       </w:r>
+    </w:p>
+    <w:p>
+      <w:pPr>
+        <w:rPr>
+          <w:sz w:val="22"/>
+          <w:szCs w:val="22"/>
+        </w:rPr>
+      </w:pPr>
+      <w:r>
+        <w:rPr>
+          <w:sz w:val="22"/>
+          <w:szCs w:val="22"/>
+        </w:rPr>
+        <w:t>Authorized Signatory: ________________________</w:t>
+      </w:r>
+    </w:p>
+    <w:p>
+      <w:pPr>
+        <w:rPr>
+          <w:sz w:val="22"/>
+          <w:szCs w:val="22"/>
+        </w:rPr>
+      </w:pPr>
+      <w:r>
+        <w:rPr>
+          <w:sz w:val="22"/>
+          <w:szCs w:val="22"/>
+        </w:rPr>
+        <w:t>Date: {{DATE}}</w:t>
+      </w:r>
+    </w:p>
+    <w:p>
+      <w:pPr>
+        <w:rPr>
+          <w:sz w:val="22"/>
+          <w:szCs w:val="22"/>
+        </w:rPr>
+      </w:pPr>
     </w:p>
     <w:p>
       <w:pPr>

</xml_diff>